<commit_message>
Añado el código de carga de datos
</commit_message>
<xml_diff>
--- a/Ejercicio introducción a Git.docx
+++ b/Ejercicio introducción a Git.docx
@@ -31,100 +31,59 @@
           <w:sz w:val="28"/>
           <w:szCs w:val="28"/>
         </w:rPr>
-        <w:t>El objetivo del presente ejercicio es que comencemos a practicar algunas funcionalidades de Git para adquirir soltura, y que en las próximas sesiones estemos familiarizados/as con los comandos básicos de la herramienta.</w:t>
+        <w:t>El objetivo del presente ejercicio es que comencemos a practicar algunas funcionalidades de Git para adquirir soltura.</w:t>
+      </w:r>
+      <w:r>
+        <w:rPr>
+          <w:rFonts w:asciiTheme="minorHAnsi" w:hAnsiTheme="minorHAnsi" w:cstheme="minorHAnsi"/>
+          <w:sz w:val="28"/>
+          <w:szCs w:val="28"/>
+        </w:rPr>
+        <w:t xml:space="preserve"> A partir de la próxima sesión pasaremos a trabajar con GitHub</w:t>
       </w:r>
     </w:p>
     <w:p>
       <w:pPr>
-        <w:pStyle w:val="Ttulo2"/>
-      </w:pPr>
-      <w:r>
-        <w:t>Pasos a seguir</w:t>
-      </w:r>
+        <w:rPr>
+          <w:rFonts w:asciiTheme="minorHAnsi" w:hAnsiTheme="minorHAnsi" w:cstheme="minorHAnsi"/>
+          <w:sz w:val="28"/>
+          <w:szCs w:val="28"/>
+        </w:rPr>
+      </w:pPr>
     </w:p>
     <w:p>
       <w:pPr>
-        <w:rPr>
-          <w:rFonts w:asciiTheme="minorHAnsi" w:hAnsiTheme="minorHAnsi" w:cstheme="minorHAnsi"/>
-          <w:sz w:val="28"/>
-          <w:szCs w:val="28"/>
-        </w:rPr>
-      </w:pPr>
-      <w:r>
-        <w:rPr>
-          <w:rFonts w:asciiTheme="minorHAnsi" w:hAnsiTheme="minorHAnsi" w:cstheme="minorHAnsi"/>
-          <w:sz w:val="28"/>
-          <w:szCs w:val="28"/>
-        </w:rPr>
-        <w:t>Para a</w:t>
-      </w:r>
-      <w:r>
-        <w:rPr>
-          <w:rFonts w:asciiTheme="minorHAnsi" w:hAnsiTheme="minorHAnsi" w:cstheme="minorHAnsi"/>
-          <w:sz w:val="28"/>
-          <w:szCs w:val="28"/>
-        </w:rPr>
-        <w:t>bordar el ejercicio hemos de seguir los siguientes pasos:</w:t>
-      </w:r>
+        <w:pStyle w:val="Ttulo2"/>
+      </w:pPr>
+      <w:proofErr w:type="gramStart"/>
+      <w:r>
+        <w:t>Pasos a seguir</w:t>
+      </w:r>
+      <w:proofErr w:type="gramEnd"/>
     </w:p>
     <w:p>
       <w:pPr>
-        <w:pStyle w:val="Ttulo3"/>
-        <w:rPr>
-          <w:rFonts w:asciiTheme="minorHAnsi" w:hAnsiTheme="minorHAnsi" w:cstheme="minorHAnsi"/>
-          <w:sz w:val="28"/>
-          <w:szCs w:val="28"/>
-        </w:rPr>
-      </w:pPr>
-      <w:r>
-        <w:rPr>
-          <w:rFonts w:asciiTheme="minorHAnsi" w:hAnsiTheme="minorHAnsi" w:cstheme="minorHAnsi"/>
-          <w:sz w:val="28"/>
-          <w:szCs w:val="28"/>
-        </w:rPr>
-        <w:t>Descarga</w:t>
-      </w:r>
-      <w:r>
-        <w:rPr>
-          <w:rFonts w:asciiTheme="minorHAnsi" w:hAnsiTheme="minorHAnsi" w:cstheme="minorHAnsi"/>
-          <w:sz w:val="28"/>
-          <w:szCs w:val="28"/>
-        </w:rPr>
-        <w:t xml:space="preserve"> los</w:t>
-      </w:r>
-      <w:r>
-        <w:rPr>
-          <w:rFonts w:asciiTheme="minorHAnsi" w:hAnsiTheme="minorHAnsi" w:cstheme="minorHAnsi"/>
-          <w:sz w:val="28"/>
-          <w:szCs w:val="28"/>
-        </w:rPr>
-        <w:t xml:space="preserve"> ficheros</w:t>
-      </w:r>
-      <w:r>
-        <w:rPr>
-          <w:rFonts w:asciiTheme="minorHAnsi" w:hAnsiTheme="minorHAnsi" w:cstheme="minorHAnsi"/>
-          <w:sz w:val="28"/>
-          <w:szCs w:val="28"/>
-        </w:rPr>
-        <w:t xml:space="preserve"> que encontrarás en </w:t>
-      </w:r>
-      <w:proofErr w:type="spellStart"/>
-      <w:r>
-        <w:rPr>
-          <w:rFonts w:asciiTheme="minorHAnsi" w:hAnsiTheme="minorHAnsi" w:cstheme="minorHAnsi"/>
-          <w:sz w:val="28"/>
-          <w:szCs w:val="28"/>
-        </w:rPr>
-        <w:t>mudle</w:t>
-      </w:r>
-      <w:proofErr w:type="spellEnd"/>
-      <w:r>
-        <w:rPr>
-          <w:rFonts w:asciiTheme="minorHAnsi" w:hAnsiTheme="minorHAnsi" w:cstheme="minorHAnsi"/>
-          <w:sz w:val="28"/>
-          <w:szCs w:val="28"/>
-        </w:rPr>
-        <w:t xml:space="preserve"> junto con este ejercicio.</w:t>
+        <w:rPr>
+          <w:rFonts w:asciiTheme="minorHAnsi" w:hAnsiTheme="minorHAnsi" w:cstheme="minorHAnsi"/>
+          <w:sz w:val="28"/>
+          <w:szCs w:val="28"/>
+        </w:rPr>
+      </w:pPr>
+      <w:r>
+        <w:rPr>
+          <w:rFonts w:asciiTheme="minorHAnsi" w:hAnsiTheme="minorHAnsi" w:cstheme="minorHAnsi"/>
+          <w:sz w:val="28"/>
+          <w:szCs w:val="28"/>
+        </w:rPr>
+        <w:t>Para a</w:t>
+      </w:r>
+      <w:r>
+        <w:rPr>
+          <w:rFonts w:asciiTheme="minorHAnsi" w:hAnsiTheme="minorHAnsi" w:cstheme="minorHAnsi"/>
+          <w:sz w:val="28"/>
+          <w:szCs w:val="28"/>
+        </w:rPr>
+        <w:t>bordar el ejercicio hemos de seguir los siguientes pasos:</w:t>
       </w:r>
     </w:p>
     <w:p>
@@ -142,7 +101,32 @@
           <w:sz w:val="28"/>
           <w:szCs w:val="28"/>
         </w:rPr>
-        <w:t>Crea un directorio en tu escritorio llamado ‘Ejercicio-</w:t>
+        <w:lastRenderedPageBreak/>
+        <w:t>Descarga</w:t>
+      </w:r>
+      <w:r>
+        <w:rPr>
+          <w:rFonts w:asciiTheme="minorHAnsi" w:hAnsiTheme="minorHAnsi" w:cstheme="minorHAnsi"/>
+          <w:sz w:val="28"/>
+          <w:szCs w:val="28"/>
+        </w:rPr>
+        <w:t xml:space="preserve"> </w:t>
+      </w:r>
+      <w:r>
+        <w:rPr>
+          <w:rFonts w:asciiTheme="minorHAnsi" w:hAnsiTheme="minorHAnsi" w:cstheme="minorHAnsi"/>
+          <w:sz w:val="28"/>
+          <w:szCs w:val="28"/>
+        </w:rPr>
+        <w:t>el fichero</w:t>
+      </w:r>
+      <w:r>
+        <w:rPr>
+          <w:rFonts w:asciiTheme="minorHAnsi" w:hAnsiTheme="minorHAnsi" w:cstheme="minorHAnsi"/>
+          <w:sz w:val="28"/>
+          <w:szCs w:val="28"/>
+        </w:rPr>
+        <w:t xml:space="preserve"> que encontrarás en </w:t>
       </w:r>
       <w:proofErr w:type="spellStart"/>
       <w:r>
@@ -151,7 +135,7 @@
           <w:sz w:val="28"/>
           <w:szCs w:val="28"/>
         </w:rPr>
-        <w:t>git</w:t>
+        <w:t>mudle</w:t>
       </w:r>
       <w:proofErr w:type="spellEnd"/>
       <w:r>
@@ -160,7 +144,39 @@
           <w:sz w:val="28"/>
           <w:szCs w:val="28"/>
         </w:rPr>
-        <w:t>’ y almacena ahí los ficheros descargados.</w:t>
+        <w:t xml:space="preserve"> junto con este ejercicio</w:t>
+      </w:r>
+      <w:r>
+        <w:rPr>
+          <w:rFonts w:asciiTheme="minorHAnsi" w:hAnsiTheme="minorHAnsi" w:cstheme="minorHAnsi"/>
+          <w:sz w:val="28"/>
+          <w:szCs w:val="28"/>
+        </w:rPr>
+        <w:t xml:space="preserve"> (</w:t>
+      </w:r>
+      <w:r>
+        <w:rPr>
+          <w:rFonts w:asciiTheme="minorHAnsi" w:hAnsiTheme="minorHAnsi" w:cstheme="minorHAnsi"/>
+          <w:sz w:val="28"/>
+          <w:szCs w:val="28"/>
+        </w:rPr>
+        <w:t>Owin_Covid_Data</w:t>
+      </w:r>
+      <w:r>
+        <w:rPr>
+          <w:rFonts w:asciiTheme="minorHAnsi" w:hAnsiTheme="minorHAnsi" w:cstheme="minorHAnsi"/>
+          <w:sz w:val="28"/>
+          <w:szCs w:val="28"/>
+        </w:rPr>
+        <w:t>.xlsx)</w:t>
+      </w:r>
+      <w:r>
+        <w:rPr>
+          <w:rFonts w:asciiTheme="minorHAnsi" w:hAnsiTheme="minorHAnsi" w:cstheme="minorHAnsi"/>
+          <w:sz w:val="28"/>
+          <w:szCs w:val="28"/>
+        </w:rPr>
+        <w:t>.</w:t>
       </w:r>
     </w:p>
     <w:p>
@@ -178,7 +194,7 @@
           <w:sz w:val="28"/>
           <w:szCs w:val="28"/>
         </w:rPr>
-        <w:t>Abre el terminal y sitúate en el directorio ‘Ejercicio-</w:t>
+        <w:t>Crea un directorio en tu escritorio llamado ‘</w:t>
       </w:r>
       <w:proofErr w:type="spellStart"/>
       <w:r>
@@ -187,6 +203,22 @@
           <w:sz w:val="28"/>
           <w:szCs w:val="28"/>
         </w:rPr>
+        <w:t>Ejercicio</w:t>
+      </w:r>
+      <w:r>
+        <w:rPr>
+          <w:rFonts w:asciiTheme="minorHAnsi" w:hAnsiTheme="minorHAnsi" w:cstheme="minorHAnsi"/>
+          <w:sz w:val="28"/>
+          <w:szCs w:val="28"/>
+        </w:rPr>
+        <w:t>_</w:t>
+      </w:r>
+      <w:r>
+        <w:rPr>
+          <w:rFonts w:asciiTheme="minorHAnsi" w:hAnsiTheme="minorHAnsi" w:cstheme="minorHAnsi"/>
+          <w:sz w:val="28"/>
+          <w:szCs w:val="28"/>
+        </w:rPr>
         <w:t>git</w:t>
       </w:r>
       <w:proofErr w:type="spellEnd"/>
@@ -196,7 +228,23 @@
           <w:sz w:val="28"/>
           <w:szCs w:val="28"/>
         </w:rPr>
-        <w:t>’ en el que vamos a trabajar.</w:t>
+        <w:t xml:space="preserve">’ y almacena ahí </w:t>
+      </w:r>
+      <w:r>
+        <w:rPr>
+          <w:rFonts w:asciiTheme="minorHAnsi" w:hAnsiTheme="minorHAnsi" w:cstheme="minorHAnsi"/>
+          <w:sz w:val="28"/>
+          <w:szCs w:val="28"/>
+        </w:rPr>
+        <w:t>el</w:t>
+      </w:r>
+      <w:r>
+        <w:rPr>
+          <w:rFonts w:asciiTheme="minorHAnsi" w:hAnsiTheme="minorHAnsi" w:cstheme="minorHAnsi"/>
+          <w:sz w:val="28"/>
+          <w:szCs w:val="28"/>
+        </w:rPr>
+        <w:t xml:space="preserve"> fichero descargado.</w:t>
       </w:r>
     </w:p>
     <w:p>
@@ -214,23 +262,41 @@
           <w:sz w:val="28"/>
           <w:szCs w:val="28"/>
         </w:rPr>
-        <w:t>In</w:t>
-      </w:r>
-      <w:r>
-        <w:rPr>
-          <w:rFonts w:asciiTheme="minorHAnsi" w:hAnsiTheme="minorHAnsi" w:cstheme="minorHAnsi"/>
-          <w:sz w:val="28"/>
-          <w:szCs w:val="28"/>
-        </w:rPr>
-        <w:t>icializa</w:t>
-      </w:r>
-      <w:r>
-        <w:rPr>
-          <w:rFonts w:asciiTheme="minorHAnsi" w:hAnsiTheme="minorHAnsi" w:cstheme="minorHAnsi"/>
-          <w:sz w:val="28"/>
-          <w:szCs w:val="28"/>
-        </w:rPr>
-        <w:t xml:space="preserve"> Git en ese directorio.</w:t>
+        <w:t>Abre el terminal y sitúate en el directorio ‘</w:t>
+      </w:r>
+      <w:proofErr w:type="spellStart"/>
+      <w:r>
+        <w:rPr>
+          <w:rFonts w:asciiTheme="minorHAnsi" w:hAnsiTheme="minorHAnsi" w:cstheme="minorHAnsi"/>
+          <w:sz w:val="28"/>
+          <w:szCs w:val="28"/>
+        </w:rPr>
+        <w:t>Ejercicio</w:t>
+      </w:r>
+      <w:r>
+        <w:rPr>
+          <w:rFonts w:asciiTheme="minorHAnsi" w:hAnsiTheme="minorHAnsi" w:cstheme="minorHAnsi"/>
+          <w:sz w:val="28"/>
+          <w:szCs w:val="28"/>
+        </w:rPr>
+        <w:t>_</w:t>
+      </w:r>
+      <w:r>
+        <w:rPr>
+          <w:rFonts w:asciiTheme="minorHAnsi" w:hAnsiTheme="minorHAnsi" w:cstheme="minorHAnsi"/>
+          <w:sz w:val="28"/>
+          <w:szCs w:val="28"/>
+        </w:rPr>
+        <w:t>git</w:t>
+      </w:r>
+      <w:proofErr w:type="spellEnd"/>
+      <w:r>
+        <w:rPr>
+          <w:rFonts w:asciiTheme="minorHAnsi" w:hAnsiTheme="minorHAnsi" w:cstheme="minorHAnsi"/>
+          <w:sz w:val="28"/>
+          <w:szCs w:val="28"/>
+        </w:rPr>
+        <w:t>’ en el que vamos a trabajar.</w:t>
       </w:r>
     </w:p>
     <w:p>
@@ -248,7 +314,77 @@
           <w:sz w:val="28"/>
           <w:szCs w:val="28"/>
         </w:rPr>
-        <w:t xml:space="preserve">Comprueba que se ha creado el </w:t>
+        <w:t>In</w:t>
+      </w:r>
+      <w:r>
+        <w:rPr>
+          <w:rFonts w:asciiTheme="minorHAnsi" w:hAnsiTheme="minorHAnsi" w:cstheme="minorHAnsi"/>
+          <w:sz w:val="28"/>
+          <w:szCs w:val="28"/>
+        </w:rPr>
+        <w:t>icializa</w:t>
+      </w:r>
+      <w:r>
+        <w:rPr>
+          <w:rFonts w:asciiTheme="minorHAnsi" w:hAnsiTheme="minorHAnsi" w:cstheme="minorHAnsi"/>
+          <w:sz w:val="28"/>
+          <w:szCs w:val="28"/>
+        </w:rPr>
+        <w:t xml:space="preserve"> Git en ese directorio.</w:t>
+      </w:r>
+    </w:p>
+    <w:p>
+      <w:pPr>
+        <w:pStyle w:val="Ttulo3"/>
+        <w:rPr>
+          <w:rFonts w:asciiTheme="minorHAnsi" w:hAnsiTheme="minorHAnsi" w:cstheme="minorHAnsi"/>
+          <w:sz w:val="28"/>
+          <w:szCs w:val="28"/>
+        </w:rPr>
+      </w:pPr>
+      <w:r>
+        <w:rPr>
+          <w:rFonts w:asciiTheme="minorHAnsi" w:hAnsiTheme="minorHAnsi" w:cstheme="minorHAnsi"/>
+          <w:sz w:val="28"/>
+          <w:szCs w:val="28"/>
+        </w:rPr>
+        <w:t>Configura como parámetros globales de Git tu nombre y tu dirección de email.</w:t>
+      </w:r>
+    </w:p>
+    <w:p>
+      <w:pPr>
+        <w:pStyle w:val="Ttulo3"/>
+        <w:rPr>
+          <w:rFonts w:asciiTheme="minorHAnsi" w:hAnsiTheme="minorHAnsi" w:cstheme="minorHAnsi"/>
+          <w:sz w:val="28"/>
+          <w:szCs w:val="28"/>
+        </w:rPr>
+      </w:pPr>
+      <w:r>
+        <w:rPr>
+          <w:rFonts w:asciiTheme="minorHAnsi" w:hAnsiTheme="minorHAnsi" w:cstheme="minorHAnsi"/>
+          <w:sz w:val="28"/>
+          <w:szCs w:val="28"/>
+        </w:rPr>
+        <w:t>Comprueba con el comando ‘</w:t>
+      </w:r>
+      <w:proofErr w:type="spellStart"/>
+      <w:r>
+        <w:rPr>
+          <w:rFonts w:asciiTheme="minorHAnsi" w:hAnsiTheme="minorHAnsi" w:cstheme="minorHAnsi"/>
+          <w:sz w:val="28"/>
+          <w:szCs w:val="28"/>
+        </w:rPr>
+        <w:t>git</w:t>
+      </w:r>
+      <w:proofErr w:type="spellEnd"/>
+      <w:r>
+        <w:rPr>
+          <w:rFonts w:asciiTheme="minorHAnsi" w:hAnsiTheme="minorHAnsi" w:cstheme="minorHAnsi"/>
+          <w:sz w:val="28"/>
+          <w:szCs w:val="28"/>
+        </w:rPr>
+        <w:t xml:space="preserve"> </w:t>
       </w:r>
       <w:proofErr w:type="gramStart"/>
       <w:r>
@@ -257,7 +393,77 @@
           <w:sz w:val="28"/>
           <w:szCs w:val="28"/>
         </w:rPr>
-        <w:t>directorio .</w:t>
+        <w:t>status</w:t>
+      </w:r>
+      <w:proofErr w:type="gramEnd"/>
+      <w:r>
+        <w:rPr>
+          <w:rFonts w:asciiTheme="minorHAnsi" w:hAnsiTheme="minorHAnsi" w:cstheme="minorHAnsi"/>
+          <w:sz w:val="28"/>
+          <w:szCs w:val="28"/>
+        </w:rPr>
+        <w:t>’ el estado de</w:t>
+      </w:r>
+      <w:r>
+        <w:rPr>
+          <w:rFonts w:asciiTheme="minorHAnsi" w:hAnsiTheme="minorHAnsi" w:cstheme="minorHAnsi"/>
+          <w:sz w:val="28"/>
+          <w:szCs w:val="28"/>
+        </w:rPr>
+        <w:t>l</w:t>
+      </w:r>
+      <w:r>
+        <w:rPr>
+          <w:rFonts w:asciiTheme="minorHAnsi" w:hAnsiTheme="minorHAnsi" w:cstheme="minorHAnsi"/>
+          <w:sz w:val="28"/>
+          <w:szCs w:val="28"/>
+        </w:rPr>
+        <w:t xml:space="preserve"> fichero del directorio.</w:t>
+      </w:r>
+    </w:p>
+    <w:p>
+      <w:pPr>
+        <w:pStyle w:val="Ttulo3"/>
+        <w:rPr>
+          <w:rFonts w:asciiTheme="minorHAnsi" w:hAnsiTheme="minorHAnsi" w:cstheme="minorHAnsi"/>
+          <w:sz w:val="28"/>
+          <w:szCs w:val="28"/>
+        </w:rPr>
+      </w:pPr>
+      <w:r>
+        <w:rPr>
+          <w:rFonts w:asciiTheme="minorHAnsi" w:hAnsiTheme="minorHAnsi" w:cstheme="minorHAnsi"/>
+          <w:sz w:val="28"/>
+          <w:szCs w:val="28"/>
+        </w:rPr>
+        <w:t>Crea en el directorio un fichero llamado README.md</w:t>
+      </w:r>
+    </w:p>
+    <w:p>
+      <w:pPr>
+        <w:pStyle w:val="Ttulo3"/>
+        <w:rPr>
+          <w:rFonts w:asciiTheme="minorHAnsi" w:hAnsiTheme="minorHAnsi" w:cstheme="minorHAnsi"/>
+          <w:sz w:val="28"/>
+          <w:szCs w:val="28"/>
+        </w:rPr>
+      </w:pPr>
+      <w:r>
+        <w:rPr>
+          <w:rFonts w:asciiTheme="minorHAnsi" w:hAnsiTheme="minorHAnsi" w:cstheme="minorHAnsi"/>
+          <w:sz w:val="28"/>
+          <w:szCs w:val="28"/>
+        </w:rPr>
+        <w:t xml:space="preserve">Genera un </w:t>
+      </w:r>
+      <w:proofErr w:type="gramStart"/>
+      <w:r>
+        <w:rPr>
+          <w:rFonts w:asciiTheme="minorHAnsi" w:hAnsiTheme="minorHAnsi" w:cstheme="minorHAnsi"/>
+          <w:sz w:val="28"/>
+          <w:szCs w:val="28"/>
+        </w:rPr>
+        <w:t>fichero .</w:t>
       </w:r>
       <w:proofErr w:type="spellStart"/>
       <w:r>
@@ -266,7 +472,7 @@
           <w:sz w:val="28"/>
           <w:szCs w:val="28"/>
         </w:rPr>
-        <w:t>git</w:t>
+        <w:t>gitignore</w:t>
       </w:r>
       <w:proofErr w:type="spellEnd"/>
       <w:proofErr w:type="gramEnd"/>
@@ -276,79 +482,7 @@
           <w:sz w:val="28"/>
           <w:szCs w:val="28"/>
         </w:rPr>
-        <w:t xml:space="preserve"> ejecutando el comando “</w:t>
-      </w:r>
-      <w:proofErr w:type="spellStart"/>
-      <w:r>
-        <w:rPr>
-          <w:rFonts w:asciiTheme="minorHAnsi" w:hAnsiTheme="minorHAnsi" w:cstheme="minorHAnsi"/>
-          <w:sz w:val="28"/>
-          <w:szCs w:val="28"/>
-        </w:rPr>
-        <w:t>dir</w:t>
-      </w:r>
-      <w:proofErr w:type="spellEnd"/>
-      <w:r>
-        <w:rPr>
-          <w:rFonts w:asciiTheme="minorHAnsi" w:hAnsiTheme="minorHAnsi" w:cstheme="minorHAnsi"/>
-          <w:sz w:val="28"/>
-          <w:szCs w:val="28"/>
-        </w:rPr>
-        <w:t>/A” (</w:t>
-      </w:r>
-      <w:proofErr w:type="spellStart"/>
-      <w:r>
-        <w:rPr>
-          <w:rFonts w:asciiTheme="minorHAnsi" w:hAnsiTheme="minorHAnsi" w:cstheme="minorHAnsi"/>
-          <w:sz w:val="28"/>
-          <w:szCs w:val="28"/>
-        </w:rPr>
-        <w:t>windows</w:t>
-      </w:r>
-      <w:proofErr w:type="spellEnd"/>
-      <w:r>
-        <w:rPr>
-          <w:rFonts w:asciiTheme="minorHAnsi" w:hAnsiTheme="minorHAnsi" w:cstheme="minorHAnsi"/>
-          <w:sz w:val="28"/>
-          <w:szCs w:val="28"/>
-        </w:rPr>
-        <w:t>) o “</w:t>
-      </w:r>
-      <w:proofErr w:type="spellStart"/>
-      <w:r>
-        <w:rPr>
-          <w:rFonts w:asciiTheme="minorHAnsi" w:hAnsiTheme="minorHAnsi" w:cstheme="minorHAnsi"/>
-          <w:sz w:val="28"/>
-          <w:szCs w:val="28"/>
-        </w:rPr>
-        <w:t>ls</w:t>
-      </w:r>
-      <w:proofErr w:type="spellEnd"/>
-      <w:r>
-        <w:rPr>
-          <w:rFonts w:asciiTheme="minorHAnsi" w:hAnsiTheme="minorHAnsi" w:cstheme="minorHAnsi"/>
-          <w:sz w:val="28"/>
-          <w:szCs w:val="28"/>
-        </w:rPr>
-        <w:t xml:space="preserve"> –al” (en </w:t>
-      </w:r>
-      <w:proofErr w:type="spellStart"/>
-      <w:r>
-        <w:rPr>
-          <w:rFonts w:asciiTheme="minorHAnsi" w:hAnsiTheme="minorHAnsi" w:cstheme="minorHAnsi"/>
-          <w:sz w:val="28"/>
-          <w:szCs w:val="28"/>
-        </w:rPr>
-        <w:t>mac</w:t>
-      </w:r>
-      <w:proofErr w:type="spellEnd"/>
-      <w:r>
-        <w:rPr>
-          <w:rFonts w:asciiTheme="minorHAnsi" w:hAnsiTheme="minorHAnsi" w:cstheme="minorHAnsi"/>
-          <w:sz w:val="28"/>
-          <w:szCs w:val="28"/>
-        </w:rPr>
-        <w:t>).</w:t>
+        <w:t xml:space="preserve"> y especifica que no se guarden ficheros con extensión .xlsx</w:t>
       </w:r>
     </w:p>
     <w:p>
@@ -366,7 +500,7 @@
           <w:sz w:val="28"/>
           <w:szCs w:val="28"/>
         </w:rPr>
-        <w:t>Configura como parámetros globales de Git tu nombre y tu dirección de email.</w:t>
+        <w:t>Genera un código R donde haces una importación del fichero y guárdalo en el fichero donde estamos trabajando</w:t>
       </w:r>
     </w:p>
     <w:p>
@@ -384,7 +518,16 @@
           <w:sz w:val="28"/>
           <w:szCs w:val="28"/>
         </w:rPr>
-        <w:t>Comprueba con el comando ‘</w:t>
+        <w:t xml:space="preserve">Añade </w:t>
+      </w:r>
+      <w:proofErr w:type="gramStart"/>
+      <w:r>
+        <w:rPr>
+          <w:rFonts w:asciiTheme="minorHAnsi" w:hAnsiTheme="minorHAnsi" w:cstheme="minorHAnsi"/>
+          <w:sz w:val="28"/>
+          <w:szCs w:val="28"/>
+        </w:rPr>
+        <w:t>en .</w:t>
       </w:r>
       <w:proofErr w:type="spellStart"/>
       <w:r>
@@ -393,17 +536,28 @@
           <w:sz w:val="28"/>
           <w:szCs w:val="28"/>
         </w:rPr>
-        <w:t>git</w:t>
+        <w:t>gitignore</w:t>
       </w:r>
       <w:proofErr w:type="spellEnd"/>
-      <w:r>
-        <w:rPr>
-          <w:rFonts w:asciiTheme="minorHAnsi" w:hAnsiTheme="minorHAnsi" w:cstheme="minorHAnsi"/>
-          <w:sz w:val="28"/>
-          <w:szCs w:val="28"/>
-        </w:rPr>
-        <w:t xml:space="preserve"> status’ el estado de los ficheros del directorio.</w:t>
-      </w:r>
+      <w:proofErr w:type="gramEnd"/>
+      <w:r>
+        <w:rPr>
+          <w:rFonts w:asciiTheme="minorHAnsi" w:hAnsiTheme="minorHAnsi" w:cstheme="minorHAnsi"/>
+          <w:sz w:val="28"/>
+          <w:szCs w:val="28"/>
+        </w:rPr>
+        <w:t xml:space="preserve"> que tampoco quieres considerar ficheros .</w:t>
+      </w:r>
+      <w:proofErr w:type="spellStart"/>
+      <w:r>
+        <w:rPr>
+          <w:rFonts w:asciiTheme="minorHAnsi" w:hAnsiTheme="minorHAnsi" w:cstheme="minorHAnsi"/>
+          <w:sz w:val="28"/>
+          <w:szCs w:val="28"/>
+        </w:rPr>
+        <w:t>Rhistory</w:t>
+      </w:r>
+      <w:proofErr w:type="spellEnd"/>
     </w:p>
     <w:p>
       <w:pPr>
@@ -474,25 +628,39 @@
           <w:sz w:val="28"/>
           <w:szCs w:val="28"/>
         </w:rPr>
-        <w:t xml:space="preserve"> con los datos, llamado “Añadimos los </w:t>
-      </w:r>
-      <w:proofErr w:type="spellStart"/>
-      <w:r>
-        <w:rPr>
-          <w:rFonts w:asciiTheme="minorHAnsi" w:hAnsiTheme="minorHAnsi" w:cstheme="minorHAnsi"/>
-          <w:sz w:val="28"/>
-          <w:szCs w:val="28"/>
-        </w:rPr>
-        <w:t>datasets</w:t>
-      </w:r>
-      <w:proofErr w:type="spellEnd"/>
-      <w:r>
-        <w:rPr>
-          <w:rFonts w:asciiTheme="minorHAnsi" w:hAnsiTheme="minorHAnsi" w:cstheme="minorHAnsi"/>
-          <w:sz w:val="28"/>
-          <w:szCs w:val="28"/>
-        </w:rPr>
-        <w:t xml:space="preserve"> de partida”.</w:t>
+        <w:t xml:space="preserve"> con </w:t>
+      </w:r>
+      <w:r>
+        <w:rPr>
+          <w:rFonts w:asciiTheme="minorHAnsi" w:hAnsiTheme="minorHAnsi" w:cstheme="minorHAnsi"/>
+          <w:sz w:val="28"/>
+          <w:szCs w:val="28"/>
+        </w:rPr>
+        <w:t>el código R</w:t>
+      </w:r>
+      <w:r>
+        <w:rPr>
+          <w:rFonts w:asciiTheme="minorHAnsi" w:hAnsiTheme="minorHAnsi" w:cstheme="minorHAnsi"/>
+          <w:sz w:val="28"/>
+          <w:szCs w:val="28"/>
+        </w:rPr>
+        <w:t>, llamado “</w:t>
+      </w:r>
+      <w:r>
+        <w:rPr>
+          <w:rFonts w:asciiTheme="minorHAnsi" w:hAnsiTheme="minorHAnsi" w:cstheme="minorHAnsi"/>
+          <w:sz w:val="28"/>
+          <w:szCs w:val="28"/>
+        </w:rPr>
+        <w:t>Añado el código de carga de datos</w:t>
+      </w:r>
+      <w:r>
+        <w:rPr>
+          <w:rFonts w:asciiTheme="minorHAnsi" w:hAnsiTheme="minorHAnsi" w:cstheme="minorHAnsi"/>
+          <w:sz w:val="28"/>
+          <w:szCs w:val="28"/>
+        </w:rPr>
+        <w:t>”.</w:t>
       </w:r>
     </w:p>
     <w:p>
@@ -510,144 +678,106 @@
           <w:sz w:val="28"/>
           <w:szCs w:val="28"/>
         </w:rPr>
-        <w:t>Crea en el directorio un fichero llamado README.md</w:t>
+        <w:t>Entra en el fichero README.md y modifícalo, añadiendo el siguiente texto:</w:t>
       </w:r>
     </w:p>
     <w:p>
       <w:pPr>
-        <w:pStyle w:val="Ttulo3"/>
-        <w:rPr>
-          <w:rFonts w:asciiTheme="minorHAnsi" w:hAnsiTheme="minorHAnsi" w:cstheme="minorHAnsi"/>
-          <w:sz w:val="28"/>
-          <w:szCs w:val="28"/>
-        </w:rPr>
-      </w:pPr>
-      <w:r>
-        <w:rPr>
-          <w:rFonts w:asciiTheme="minorHAnsi" w:hAnsiTheme="minorHAnsi" w:cstheme="minorHAnsi"/>
-          <w:sz w:val="28"/>
-          <w:szCs w:val="28"/>
-        </w:rPr>
-        <w:t xml:space="preserve">Añade el nuevo fichero al </w:t>
-      </w:r>
-      <w:proofErr w:type="spellStart"/>
-      <w:r>
-        <w:rPr>
-          <w:rFonts w:asciiTheme="minorHAnsi" w:hAnsiTheme="minorHAnsi" w:cstheme="minorHAnsi"/>
-          <w:sz w:val="28"/>
-          <w:szCs w:val="28"/>
-        </w:rPr>
-        <w:t>stage</w:t>
-      </w:r>
-      <w:proofErr w:type="spellEnd"/>
-      <w:r>
-        <w:rPr>
-          <w:rFonts w:asciiTheme="minorHAnsi" w:hAnsiTheme="minorHAnsi" w:cstheme="minorHAnsi"/>
-          <w:sz w:val="28"/>
-          <w:szCs w:val="28"/>
-        </w:rPr>
-        <w:t xml:space="preserve"> o escenario.</w:t>
+        <w:ind w:left="1416"/>
+        <w:rPr>
+          <w:rFonts w:asciiTheme="minorHAnsi" w:hAnsiTheme="minorHAnsi" w:cstheme="minorHAnsi"/>
+          <w:sz w:val="28"/>
+          <w:szCs w:val="28"/>
+        </w:rPr>
+      </w:pPr>
+      <w:r>
+        <w:rPr>
+          <w:rFonts w:asciiTheme="minorHAnsi" w:hAnsiTheme="minorHAnsi" w:cstheme="minorHAnsi"/>
+          <w:sz w:val="28"/>
+          <w:szCs w:val="28"/>
+        </w:rPr>
+        <w:t xml:space="preserve"># </w:t>
+      </w:r>
+      <w:r>
+        <w:rPr>
+          <w:rFonts w:asciiTheme="minorHAnsi" w:hAnsiTheme="minorHAnsi" w:cstheme="minorHAnsi"/>
+          <w:sz w:val="28"/>
+          <w:szCs w:val="28"/>
+        </w:rPr>
+        <w:t>Descripción del proyecto</w:t>
       </w:r>
     </w:p>
     <w:p>
       <w:pPr>
-        <w:pStyle w:val="Ttulo3"/>
-        <w:rPr>
-          <w:rFonts w:asciiTheme="minorHAnsi" w:hAnsiTheme="minorHAnsi" w:cstheme="minorHAnsi"/>
-          <w:sz w:val="28"/>
-          <w:szCs w:val="28"/>
-        </w:rPr>
-      </w:pPr>
-      <w:r>
-        <w:rPr>
-          <w:rFonts w:asciiTheme="minorHAnsi" w:hAnsiTheme="minorHAnsi" w:cstheme="minorHAnsi"/>
-          <w:sz w:val="28"/>
-          <w:szCs w:val="28"/>
-        </w:rPr>
-        <w:t xml:space="preserve">Crea un </w:t>
-      </w:r>
-      <w:proofErr w:type="spellStart"/>
-      <w:r>
-        <w:rPr>
-          <w:rFonts w:asciiTheme="minorHAnsi" w:hAnsiTheme="minorHAnsi" w:cstheme="minorHAnsi"/>
-          <w:sz w:val="28"/>
-          <w:szCs w:val="28"/>
-        </w:rPr>
-        <w:t>commit</w:t>
-      </w:r>
-      <w:proofErr w:type="spellEnd"/>
-      <w:r>
-        <w:rPr>
-          <w:rFonts w:asciiTheme="minorHAnsi" w:hAnsiTheme="minorHAnsi" w:cstheme="minorHAnsi"/>
-          <w:sz w:val="28"/>
-          <w:szCs w:val="28"/>
-        </w:rPr>
-        <w:t xml:space="preserve"> con este fichero, llamado “Añadimos el fichero README.md”.</w:t>
-      </w:r>
-    </w:p>
-    <w:p/>
-    <w:p/>
-    <w:p>
-      <w:pPr>
-        <w:pStyle w:val="Ttulo3"/>
-        <w:rPr>
-          <w:rFonts w:asciiTheme="minorHAnsi" w:hAnsiTheme="minorHAnsi" w:cstheme="minorHAnsi"/>
-          <w:sz w:val="28"/>
-          <w:szCs w:val="28"/>
-        </w:rPr>
-      </w:pPr>
-      <w:r>
-        <w:rPr>
-          <w:rFonts w:asciiTheme="minorHAnsi" w:hAnsiTheme="minorHAnsi" w:cstheme="minorHAnsi"/>
-          <w:sz w:val="28"/>
-          <w:szCs w:val="28"/>
-        </w:rPr>
-        <w:lastRenderedPageBreak/>
-        <w:t>Entra en el fichero README.md y modifícalo, añadiendo el siguiente texto:</w:t>
+        <w:ind w:left="1416"/>
+        <w:rPr>
+          <w:rFonts w:asciiTheme="minorHAnsi" w:hAnsiTheme="minorHAnsi" w:cstheme="minorHAnsi"/>
+          <w:sz w:val="28"/>
+          <w:szCs w:val="28"/>
+        </w:rPr>
+      </w:pPr>
+      <w:r>
+        <w:rPr>
+          <w:rFonts w:asciiTheme="minorHAnsi" w:hAnsiTheme="minorHAnsi" w:cstheme="minorHAnsi"/>
+          <w:sz w:val="28"/>
+          <w:szCs w:val="28"/>
+        </w:rPr>
+        <w:t>Utilizaremos este proyecto para familiarizarnos con Git.</w:t>
       </w:r>
     </w:p>
     <w:p>
       <w:pPr>
-        <w:ind w:left="1416"/>
-        <w:rPr>
-          <w:rFonts w:asciiTheme="minorHAnsi" w:hAnsiTheme="minorHAnsi" w:cstheme="minorHAnsi"/>
-          <w:sz w:val="28"/>
-          <w:szCs w:val="28"/>
-        </w:rPr>
-      </w:pPr>
-      <w:r>
-        <w:rPr>
-          <w:rFonts w:asciiTheme="minorHAnsi" w:hAnsiTheme="minorHAnsi" w:cstheme="minorHAnsi"/>
-          <w:sz w:val="28"/>
-          <w:szCs w:val="28"/>
-        </w:rPr>
-        <w:t xml:space="preserve"># </w:t>
-      </w:r>
-      <w:r>
-        <w:rPr>
-          <w:rFonts w:asciiTheme="minorHAnsi" w:hAnsiTheme="minorHAnsi" w:cstheme="minorHAnsi"/>
-          <w:sz w:val="28"/>
-          <w:szCs w:val="28"/>
-        </w:rPr>
-        <w:t>Descripción del proyecto</w:t>
+        <w:pStyle w:val="Ttulo3"/>
+        <w:rPr>
+          <w:rFonts w:asciiTheme="minorHAnsi" w:hAnsiTheme="minorHAnsi" w:cstheme="minorHAnsi"/>
+          <w:sz w:val="28"/>
+          <w:szCs w:val="28"/>
+        </w:rPr>
+      </w:pPr>
+      <w:r>
+        <w:rPr>
+          <w:rFonts w:asciiTheme="minorHAnsi" w:hAnsiTheme="minorHAnsi" w:cstheme="minorHAnsi"/>
+          <w:sz w:val="28"/>
+          <w:szCs w:val="28"/>
+        </w:rPr>
+        <w:lastRenderedPageBreak/>
+        <w:t xml:space="preserve">Crea un </w:t>
+      </w:r>
+      <w:proofErr w:type="spellStart"/>
+      <w:r>
+        <w:rPr>
+          <w:rFonts w:asciiTheme="minorHAnsi" w:hAnsiTheme="minorHAnsi" w:cstheme="minorHAnsi"/>
+          <w:sz w:val="28"/>
+          <w:szCs w:val="28"/>
+        </w:rPr>
+        <w:t>commit</w:t>
+      </w:r>
+      <w:proofErr w:type="spellEnd"/>
+      <w:r>
+        <w:rPr>
+          <w:rFonts w:asciiTheme="minorHAnsi" w:hAnsiTheme="minorHAnsi" w:cstheme="minorHAnsi"/>
+          <w:sz w:val="28"/>
+          <w:szCs w:val="28"/>
+        </w:rPr>
+        <w:t xml:space="preserve"> con este fichero, llamado “Añadimos el fichero README.md”.</w:t>
       </w:r>
     </w:p>
     <w:p>
       <w:pPr>
-        <w:ind w:left="1416"/>
-        <w:rPr>
-          <w:rFonts w:asciiTheme="minorHAnsi" w:hAnsiTheme="minorHAnsi" w:cstheme="minorHAnsi"/>
-          <w:sz w:val="28"/>
-          <w:szCs w:val="28"/>
-        </w:rPr>
-      </w:pPr>
-      <w:r>
-        <w:rPr>
-          <w:rFonts w:asciiTheme="minorHAnsi" w:hAnsiTheme="minorHAnsi" w:cstheme="minorHAnsi"/>
-          <w:sz w:val="28"/>
-          <w:szCs w:val="28"/>
-        </w:rPr>
-        <w:t>Utilizaremos este proyecto para familiarizarnos con Git.</w:t>
+        <w:pStyle w:val="Ttulo3"/>
+        <w:rPr>
+          <w:rFonts w:asciiTheme="minorHAnsi" w:hAnsiTheme="minorHAnsi" w:cstheme="minorHAnsi"/>
+          <w:sz w:val="28"/>
+          <w:szCs w:val="28"/>
+        </w:rPr>
+      </w:pPr>
+      <w:r>
+        <w:rPr>
+          <w:rFonts w:asciiTheme="minorHAnsi" w:hAnsiTheme="minorHAnsi" w:cstheme="minorHAnsi"/>
+          <w:sz w:val="28"/>
+          <w:szCs w:val="28"/>
+        </w:rPr>
+        <w:t>Añade en el código de R la generación de un fichero con datos agregados de contagios por país y exporta ese fichero a la ruta donde estamos trabajando.</w:t>
       </w:r>
     </w:p>
     <w:p>
@@ -715,15 +845,89 @@
           <w:sz w:val="28"/>
           <w:szCs w:val="28"/>
         </w:rPr>
-        <w:t xml:space="preserve">cómo Git reconoce que el </w:t>
-      </w:r>
-      <w:r>
-        <w:rPr>
-          <w:rFonts w:asciiTheme="minorHAnsi" w:hAnsiTheme="minorHAnsi" w:cstheme="minorHAnsi"/>
-          <w:sz w:val="28"/>
-          <w:szCs w:val="28"/>
-        </w:rPr>
-        <w:t>fichero README.md ha sido modificado.</w:t>
+        <w:t xml:space="preserve">cómo Git reconoce que </w:t>
+      </w:r>
+      <w:r>
+        <w:rPr>
+          <w:rFonts w:asciiTheme="minorHAnsi" w:hAnsiTheme="minorHAnsi" w:cstheme="minorHAnsi"/>
+          <w:sz w:val="28"/>
+          <w:szCs w:val="28"/>
+        </w:rPr>
+        <w:t>los</w:t>
+      </w:r>
+      <w:r>
+        <w:rPr>
+          <w:rFonts w:asciiTheme="minorHAnsi" w:hAnsiTheme="minorHAnsi" w:cstheme="minorHAnsi"/>
+          <w:sz w:val="28"/>
+          <w:szCs w:val="28"/>
+        </w:rPr>
+        <w:t xml:space="preserve"> </w:t>
+      </w:r>
+      <w:r>
+        <w:rPr>
+          <w:rFonts w:asciiTheme="minorHAnsi" w:hAnsiTheme="minorHAnsi" w:cstheme="minorHAnsi"/>
+          <w:sz w:val="28"/>
+          <w:szCs w:val="28"/>
+        </w:rPr>
+        <w:t>fichero</w:t>
+      </w:r>
+      <w:r>
+        <w:rPr>
+          <w:rFonts w:asciiTheme="minorHAnsi" w:hAnsiTheme="minorHAnsi" w:cstheme="minorHAnsi"/>
+          <w:sz w:val="28"/>
+          <w:szCs w:val="28"/>
+        </w:rPr>
+        <w:t>s</w:t>
+      </w:r>
+      <w:r>
+        <w:rPr>
+          <w:rFonts w:asciiTheme="minorHAnsi" w:hAnsiTheme="minorHAnsi" w:cstheme="minorHAnsi"/>
+          <w:sz w:val="28"/>
+          <w:szCs w:val="28"/>
+        </w:rPr>
+        <w:t xml:space="preserve"> README.md </w:t>
+      </w:r>
+      <w:proofErr w:type="gramStart"/>
+      <w:r>
+        <w:rPr>
+          <w:rFonts w:asciiTheme="minorHAnsi" w:hAnsiTheme="minorHAnsi" w:cstheme="minorHAnsi"/>
+          <w:sz w:val="28"/>
+          <w:szCs w:val="28"/>
+        </w:rPr>
+        <w:t>y .R</w:t>
+      </w:r>
+      <w:proofErr w:type="gramEnd"/>
+      <w:r>
+        <w:rPr>
+          <w:rFonts w:asciiTheme="minorHAnsi" w:hAnsiTheme="minorHAnsi" w:cstheme="minorHAnsi"/>
+          <w:sz w:val="28"/>
+          <w:szCs w:val="28"/>
+        </w:rPr>
+        <w:t xml:space="preserve"> </w:t>
+      </w:r>
+      <w:r>
+        <w:rPr>
+          <w:rFonts w:asciiTheme="minorHAnsi" w:hAnsiTheme="minorHAnsi" w:cstheme="minorHAnsi"/>
+          <w:sz w:val="28"/>
+          <w:szCs w:val="28"/>
+        </w:rPr>
+        <w:t>ha sido modificado</w:t>
+      </w:r>
+      <w:r>
+        <w:rPr>
+          <w:rFonts w:asciiTheme="minorHAnsi" w:hAnsiTheme="minorHAnsi" w:cstheme="minorHAnsi"/>
+          <w:sz w:val="28"/>
+          <w:szCs w:val="28"/>
+        </w:rPr>
+        <w:t>s</w:t>
+      </w:r>
+      <w:r>
+        <w:rPr>
+          <w:rFonts w:asciiTheme="minorHAnsi" w:hAnsiTheme="minorHAnsi" w:cstheme="minorHAnsi"/>
+          <w:sz w:val="28"/>
+          <w:szCs w:val="28"/>
+        </w:rPr>
+        <w:t>.</w:t>
       </w:r>
     </w:p>
     <w:p>
@@ -833,23 +1037,37 @@
         </w:rPr>
         <w:t xml:space="preserve"> será “</w:t>
       </w:r>
-      <w:proofErr w:type="spellStart"/>
-      <w:r>
-        <w:rPr>
-          <w:rFonts w:asciiTheme="minorHAnsi" w:hAnsiTheme="minorHAnsi" w:cstheme="minorHAnsi"/>
-          <w:sz w:val="28"/>
-          <w:szCs w:val="28"/>
-        </w:rPr>
-        <w:t>Moficiamso</w:t>
-      </w:r>
-      <w:proofErr w:type="spellEnd"/>
-      <w:r>
-        <w:rPr>
-          <w:rFonts w:asciiTheme="minorHAnsi" w:hAnsiTheme="minorHAnsi" w:cstheme="minorHAnsi"/>
-          <w:sz w:val="28"/>
-          <w:szCs w:val="28"/>
-        </w:rPr>
-        <w:t xml:space="preserve"> el fichero README.md”.</w:t>
+      <w:r>
+        <w:rPr>
+          <w:rFonts w:asciiTheme="minorHAnsi" w:hAnsiTheme="minorHAnsi" w:cstheme="minorHAnsi"/>
+          <w:sz w:val="28"/>
+          <w:szCs w:val="28"/>
+        </w:rPr>
+        <w:t>Modificamos</w:t>
+      </w:r>
+      <w:r>
+        <w:rPr>
+          <w:rFonts w:asciiTheme="minorHAnsi" w:hAnsiTheme="minorHAnsi" w:cstheme="minorHAnsi"/>
+          <w:sz w:val="28"/>
+          <w:szCs w:val="28"/>
+        </w:rPr>
+        <w:t xml:space="preserve"> el fichero README.md</w:t>
+      </w:r>
+      <w:r>
+        <w:rPr>
+          <w:rFonts w:asciiTheme="minorHAnsi" w:hAnsiTheme="minorHAnsi" w:cstheme="minorHAnsi"/>
+          <w:sz w:val="28"/>
+          <w:szCs w:val="28"/>
+        </w:rPr>
+        <w:t xml:space="preserve"> y generamos datos agregados</w:t>
+      </w:r>
+      <w:r>
+        <w:rPr>
+          <w:rFonts w:asciiTheme="minorHAnsi" w:hAnsiTheme="minorHAnsi" w:cstheme="minorHAnsi"/>
+          <w:sz w:val="28"/>
+          <w:szCs w:val="28"/>
+        </w:rPr>
+        <w:t>”.</w:t>
       </w:r>
     </w:p>
     <w:p>
@@ -867,45 +1085,56 @@
           <w:sz w:val="28"/>
           <w:szCs w:val="28"/>
         </w:rPr>
-        <w:t xml:space="preserve">Crea ahora un pequeño programa de R para cargar los tres ficheros. Guarda el programa en el directorio en el que estamos trabajando con el nombre “Carga </w:t>
+        <w:t>Utiliza el comando “</w:t>
       </w:r>
       <w:proofErr w:type="spellStart"/>
-      <w:proofErr w:type="gramStart"/>
-      <w:r>
-        <w:rPr>
-          <w:rFonts w:asciiTheme="minorHAnsi" w:hAnsiTheme="minorHAnsi" w:cstheme="minorHAnsi"/>
-          <w:sz w:val="28"/>
-          <w:szCs w:val="28"/>
-        </w:rPr>
-        <w:t>ficheros.R</w:t>
+      <w:r>
+        <w:rPr>
+          <w:rFonts w:asciiTheme="minorHAnsi" w:hAnsiTheme="minorHAnsi" w:cstheme="minorHAnsi"/>
+          <w:sz w:val="28"/>
+          <w:szCs w:val="28"/>
+        </w:rPr>
+        <w:t>git</w:t>
       </w:r>
       <w:proofErr w:type="spellEnd"/>
-      <w:proofErr w:type="gramEnd"/>
-      <w:r>
-        <w:rPr>
-          <w:rFonts w:asciiTheme="minorHAnsi" w:hAnsiTheme="minorHAnsi" w:cstheme="minorHAnsi"/>
-          <w:sz w:val="28"/>
-          <w:szCs w:val="28"/>
-        </w:rPr>
-        <w:t>”.</w:t>
+      <w:r>
+        <w:rPr>
+          <w:rFonts w:asciiTheme="minorHAnsi" w:hAnsiTheme="minorHAnsi" w:cstheme="minorHAnsi"/>
+          <w:sz w:val="28"/>
+          <w:szCs w:val="28"/>
+        </w:rPr>
+        <w:t xml:space="preserve"> log” para ver todos los </w:t>
+      </w:r>
+      <w:proofErr w:type="spellStart"/>
+      <w:r>
+        <w:rPr>
+          <w:rFonts w:asciiTheme="minorHAnsi" w:hAnsiTheme="minorHAnsi" w:cstheme="minorHAnsi"/>
+          <w:sz w:val="28"/>
+          <w:szCs w:val="28"/>
+        </w:rPr>
+        <w:t>commits</w:t>
+      </w:r>
+      <w:proofErr w:type="spellEnd"/>
+      <w:r>
+        <w:rPr>
+          <w:rFonts w:asciiTheme="minorHAnsi" w:hAnsiTheme="minorHAnsi" w:cstheme="minorHAnsi"/>
+          <w:sz w:val="28"/>
+          <w:szCs w:val="28"/>
+        </w:rPr>
+        <w:t xml:space="preserve"> que hemos creado.</w:t>
       </w:r>
     </w:p>
     <w:p>
       <w:pPr>
         <w:pStyle w:val="Ttulo3"/>
-        <w:rPr>
-          <w:rFonts w:asciiTheme="minorHAnsi" w:hAnsiTheme="minorHAnsi" w:cstheme="minorHAnsi"/>
-          <w:sz w:val="28"/>
-          <w:szCs w:val="28"/>
-        </w:rPr>
-      </w:pPr>
-      <w:r>
-        <w:rPr>
-          <w:rFonts w:asciiTheme="minorHAnsi" w:hAnsiTheme="minorHAnsi" w:cstheme="minorHAnsi"/>
-          <w:sz w:val="28"/>
-          <w:szCs w:val="28"/>
-        </w:rPr>
-        <w:t xml:space="preserve">Añade el programa al </w:t>
+      </w:pPr>
+      <w:r>
+        <w:rPr>
+          <w:rFonts w:asciiTheme="minorHAnsi" w:hAnsiTheme="minorHAnsi" w:cstheme="minorHAnsi"/>
+          <w:sz w:val="28"/>
+          <w:szCs w:val="28"/>
+        </w:rPr>
+        <w:t>Utilizar el comando “</w:t>
       </w:r>
       <w:proofErr w:type="spellStart"/>
       <w:r>
@@ -914,7 +1143,7 @@
           <w:sz w:val="28"/>
           <w:szCs w:val="28"/>
         </w:rPr>
-        <w:t>stage</w:t>
+        <w:t>git</w:t>
       </w:r>
       <w:proofErr w:type="spellEnd"/>
       <w:r>
@@ -923,25 +1152,7 @@
           <w:sz w:val="28"/>
           <w:szCs w:val="28"/>
         </w:rPr>
-        <w:t xml:space="preserve"> o escenario.</w:t>
-      </w:r>
-    </w:p>
-    <w:p>
-      <w:pPr>
-        <w:pStyle w:val="Ttulo3"/>
-        <w:rPr>
-          <w:rFonts w:asciiTheme="minorHAnsi" w:hAnsiTheme="minorHAnsi" w:cstheme="minorHAnsi"/>
-          <w:sz w:val="28"/>
-          <w:szCs w:val="28"/>
-        </w:rPr>
-      </w:pPr>
-      <w:r>
-        <w:rPr>
-          <w:rFonts w:asciiTheme="minorHAnsi" w:hAnsiTheme="minorHAnsi" w:cstheme="minorHAnsi"/>
-          <w:sz w:val="28"/>
-          <w:szCs w:val="28"/>
-        </w:rPr>
-        <w:t xml:space="preserve">Crea un </w:t>
+        <w:t xml:space="preserve"> </w:t>
       </w:r>
       <w:proofErr w:type="spellStart"/>
       <w:r>
@@ -950,7 +1161,7 @@
           <w:sz w:val="28"/>
           <w:szCs w:val="28"/>
         </w:rPr>
-        <w:t>commit</w:t>
+        <w:t>diff</w:t>
       </w:r>
       <w:proofErr w:type="spellEnd"/>
       <w:r>
@@ -959,25 +1170,7 @@
           <w:sz w:val="28"/>
           <w:szCs w:val="28"/>
         </w:rPr>
-        <w:t xml:space="preserve"> con este fichero, llamado “Añadimos el programa de carga de ficheros”.</w:t>
-      </w:r>
-    </w:p>
-    <w:p>
-      <w:pPr>
-        <w:pStyle w:val="Ttulo3"/>
-        <w:rPr>
-          <w:rFonts w:asciiTheme="minorHAnsi" w:hAnsiTheme="minorHAnsi" w:cstheme="minorHAnsi"/>
-          <w:sz w:val="28"/>
-          <w:szCs w:val="28"/>
-        </w:rPr>
-      </w:pPr>
-      <w:r>
-        <w:rPr>
-          <w:rFonts w:asciiTheme="minorHAnsi" w:hAnsiTheme="minorHAnsi" w:cstheme="minorHAnsi"/>
-          <w:sz w:val="28"/>
-          <w:szCs w:val="28"/>
-        </w:rPr>
-        <w:t>Utiliza el comando “</w:t>
+        <w:t xml:space="preserve">” para analizar las diferencias entre los dos últimos </w:t>
       </w:r>
       <w:proofErr w:type="spellStart"/>
       <w:r>
@@ -986,7 +1179,7 @@
           <w:sz w:val="28"/>
           <w:szCs w:val="28"/>
         </w:rPr>
-        <w:t>git</w:t>
+        <w:t>commits</w:t>
       </w:r>
       <w:proofErr w:type="spellEnd"/>
       <w:r>
@@ -995,359 +1188,15 @@
           <w:sz w:val="28"/>
           <w:szCs w:val="28"/>
         </w:rPr>
-        <w:t xml:space="preserve"> log” para ver todos los </w:t>
-      </w:r>
-      <w:proofErr w:type="spellStart"/>
-      <w:r>
-        <w:rPr>
-          <w:rFonts w:asciiTheme="minorHAnsi" w:hAnsiTheme="minorHAnsi" w:cstheme="minorHAnsi"/>
-          <w:sz w:val="28"/>
-          <w:szCs w:val="28"/>
-        </w:rPr>
-        <w:t>commits</w:t>
-      </w:r>
-      <w:proofErr w:type="spellEnd"/>
-      <w:r>
-        <w:rPr>
-          <w:rFonts w:asciiTheme="minorHAnsi" w:hAnsiTheme="minorHAnsi" w:cstheme="minorHAnsi"/>
-          <w:sz w:val="28"/>
-          <w:szCs w:val="28"/>
-        </w:rPr>
-        <w:t xml:space="preserve"> que hemos creado.</w:t>
-      </w:r>
-    </w:p>
-    <w:p>
-      <w:pPr>
-        <w:pStyle w:val="Ttulo3"/>
-        <w:rPr>
-          <w:rFonts w:asciiTheme="minorHAnsi" w:hAnsiTheme="minorHAnsi" w:cstheme="minorHAnsi"/>
-          <w:sz w:val="28"/>
-          <w:szCs w:val="28"/>
-        </w:rPr>
-      </w:pPr>
-      <w:r>
-        <w:rPr>
-          <w:rFonts w:asciiTheme="minorHAnsi" w:hAnsiTheme="minorHAnsi" w:cstheme="minorHAnsi"/>
-          <w:sz w:val="28"/>
-          <w:szCs w:val="28"/>
-        </w:rPr>
-        <w:t>Crea un alias, que llamaremos “</w:t>
-      </w:r>
-      <w:proofErr w:type="spellStart"/>
-      <w:r>
-        <w:rPr>
-          <w:rFonts w:asciiTheme="minorHAnsi" w:hAnsiTheme="minorHAnsi" w:cstheme="minorHAnsi"/>
-          <w:sz w:val="28"/>
-          <w:szCs w:val="28"/>
-        </w:rPr>
-        <w:t>lg</w:t>
-      </w:r>
-      <w:proofErr w:type="spellEnd"/>
-      <w:r>
-        <w:rPr>
-          <w:rFonts w:asciiTheme="minorHAnsi" w:hAnsiTheme="minorHAnsi" w:cstheme="minorHAnsi"/>
-          <w:sz w:val="28"/>
-          <w:szCs w:val="28"/>
-        </w:rPr>
-        <w:t xml:space="preserve">”, con el siguiente comando de </w:t>
-      </w:r>
-      <w:proofErr w:type="spellStart"/>
-      <w:r>
-        <w:rPr>
-          <w:rFonts w:asciiTheme="minorHAnsi" w:hAnsiTheme="minorHAnsi" w:cstheme="minorHAnsi"/>
-          <w:sz w:val="28"/>
-          <w:szCs w:val="28"/>
-        </w:rPr>
-        <w:t>git</w:t>
-      </w:r>
-      <w:proofErr w:type="spellEnd"/>
-      <w:r>
-        <w:rPr>
-          <w:rFonts w:asciiTheme="minorHAnsi" w:hAnsiTheme="minorHAnsi" w:cstheme="minorHAnsi"/>
-          <w:sz w:val="28"/>
-          <w:szCs w:val="28"/>
-        </w:rPr>
-        <w:t>: “log --</w:t>
-      </w:r>
-      <w:proofErr w:type="spellStart"/>
-      <w:r>
-        <w:rPr>
-          <w:rFonts w:asciiTheme="minorHAnsi" w:hAnsiTheme="minorHAnsi" w:cstheme="minorHAnsi"/>
-          <w:sz w:val="28"/>
-          <w:szCs w:val="28"/>
-        </w:rPr>
-        <w:t>oneline</w:t>
-      </w:r>
-      <w:proofErr w:type="spellEnd"/>
-      <w:r>
-        <w:rPr>
-          <w:rFonts w:asciiTheme="minorHAnsi" w:hAnsiTheme="minorHAnsi" w:cstheme="minorHAnsi"/>
-          <w:sz w:val="28"/>
-          <w:szCs w:val="28"/>
-        </w:rPr>
-        <w:t xml:space="preserve"> --</w:t>
-      </w:r>
-      <w:proofErr w:type="spellStart"/>
-      <w:r>
-        <w:rPr>
-          <w:rFonts w:asciiTheme="minorHAnsi" w:hAnsiTheme="minorHAnsi" w:cstheme="minorHAnsi"/>
-          <w:sz w:val="28"/>
-          <w:szCs w:val="28"/>
-        </w:rPr>
-        <w:t>decorate</w:t>
-      </w:r>
-      <w:proofErr w:type="spellEnd"/>
-      <w:r>
-        <w:rPr>
-          <w:rFonts w:asciiTheme="minorHAnsi" w:hAnsiTheme="minorHAnsi" w:cstheme="minorHAnsi"/>
-          <w:sz w:val="28"/>
-          <w:szCs w:val="28"/>
-        </w:rPr>
-        <w:t xml:space="preserve"> --</w:t>
-      </w:r>
-      <w:proofErr w:type="spellStart"/>
-      <w:r>
-        <w:rPr>
-          <w:rFonts w:asciiTheme="minorHAnsi" w:hAnsiTheme="minorHAnsi" w:cstheme="minorHAnsi"/>
-          <w:sz w:val="28"/>
-          <w:szCs w:val="28"/>
-        </w:rPr>
-        <w:t>all</w:t>
-      </w:r>
-      <w:proofErr w:type="spellEnd"/>
-      <w:r>
-        <w:rPr>
-          <w:rFonts w:asciiTheme="minorHAnsi" w:hAnsiTheme="minorHAnsi" w:cstheme="minorHAnsi"/>
-          <w:sz w:val="28"/>
-          <w:szCs w:val="28"/>
-        </w:rPr>
-        <w:t xml:space="preserve"> --</w:t>
-      </w:r>
-      <w:proofErr w:type="spellStart"/>
-      <w:r>
-        <w:rPr>
-          <w:rFonts w:asciiTheme="minorHAnsi" w:hAnsiTheme="minorHAnsi" w:cstheme="minorHAnsi"/>
-          <w:sz w:val="28"/>
-          <w:szCs w:val="28"/>
-        </w:rPr>
-        <w:t>grahp</w:t>
-      </w:r>
-      <w:proofErr w:type="spellEnd"/>
-      <w:r>
-        <w:rPr>
-          <w:rFonts w:asciiTheme="minorHAnsi" w:hAnsiTheme="minorHAnsi" w:cstheme="minorHAnsi"/>
-          <w:sz w:val="28"/>
-          <w:szCs w:val="28"/>
-        </w:rPr>
-        <w:t>”.</w:t>
-      </w:r>
-    </w:p>
-    <w:p>
-      <w:pPr>
-        <w:pStyle w:val="Ttulo3"/>
-      </w:pPr>
-      <w:r>
-        <w:rPr>
-          <w:rFonts w:asciiTheme="minorHAnsi" w:hAnsiTheme="minorHAnsi" w:cstheme="minorHAnsi"/>
-          <w:sz w:val="28"/>
-          <w:szCs w:val="28"/>
-        </w:rPr>
-        <w:t>Utiliza</w:t>
-      </w:r>
-      <w:r>
-        <w:rPr>
-          <w:rFonts w:asciiTheme="minorHAnsi" w:hAnsiTheme="minorHAnsi" w:cstheme="minorHAnsi"/>
-          <w:sz w:val="28"/>
-          <w:szCs w:val="28"/>
-        </w:rPr>
-        <w:t xml:space="preserve"> ahora</w:t>
-      </w:r>
-      <w:r>
-        <w:rPr>
-          <w:rFonts w:asciiTheme="minorHAnsi" w:hAnsiTheme="minorHAnsi" w:cstheme="minorHAnsi"/>
-          <w:sz w:val="28"/>
-          <w:szCs w:val="28"/>
-        </w:rPr>
-        <w:t xml:space="preserve"> el comando “</w:t>
-      </w:r>
-      <w:proofErr w:type="spellStart"/>
-      <w:r>
-        <w:rPr>
-          <w:rFonts w:asciiTheme="minorHAnsi" w:hAnsiTheme="minorHAnsi" w:cstheme="minorHAnsi"/>
-          <w:sz w:val="28"/>
-          <w:szCs w:val="28"/>
-        </w:rPr>
-        <w:t>git</w:t>
-      </w:r>
-      <w:proofErr w:type="spellEnd"/>
-      <w:r>
-        <w:rPr>
-          <w:rFonts w:asciiTheme="minorHAnsi" w:hAnsiTheme="minorHAnsi" w:cstheme="minorHAnsi"/>
-          <w:sz w:val="28"/>
-          <w:szCs w:val="28"/>
-        </w:rPr>
-        <w:t xml:space="preserve"> </w:t>
-      </w:r>
-      <w:proofErr w:type="spellStart"/>
-      <w:r>
-        <w:rPr>
-          <w:rFonts w:asciiTheme="minorHAnsi" w:hAnsiTheme="minorHAnsi" w:cstheme="minorHAnsi"/>
-          <w:sz w:val="28"/>
-          <w:szCs w:val="28"/>
-        </w:rPr>
-        <w:t>lg</w:t>
-      </w:r>
-      <w:proofErr w:type="spellEnd"/>
-      <w:r>
-        <w:rPr>
-          <w:rFonts w:asciiTheme="minorHAnsi" w:hAnsiTheme="minorHAnsi" w:cstheme="minorHAnsi"/>
-          <w:sz w:val="28"/>
-          <w:szCs w:val="28"/>
-        </w:rPr>
-        <w:t xml:space="preserve">” para ver todos los </w:t>
-      </w:r>
-      <w:proofErr w:type="spellStart"/>
-      <w:r>
-        <w:rPr>
-          <w:rFonts w:asciiTheme="minorHAnsi" w:hAnsiTheme="minorHAnsi" w:cstheme="minorHAnsi"/>
-          <w:sz w:val="28"/>
-          <w:szCs w:val="28"/>
-        </w:rPr>
-        <w:t>commits</w:t>
-      </w:r>
-      <w:proofErr w:type="spellEnd"/>
-      <w:r>
-        <w:rPr>
-          <w:rFonts w:asciiTheme="minorHAnsi" w:hAnsiTheme="minorHAnsi" w:cstheme="minorHAnsi"/>
-          <w:sz w:val="28"/>
-          <w:szCs w:val="28"/>
-        </w:rPr>
-        <w:t xml:space="preserve"> que hemos creado.</w:t>
-      </w:r>
-      <w:r>
-        <w:t xml:space="preserve"> </w:t>
-      </w:r>
-    </w:p>
-    <w:p>
-      <w:pPr>
-        <w:pStyle w:val="Ttulo3"/>
-      </w:pPr>
-      <w:r>
-        <w:rPr>
-          <w:rFonts w:asciiTheme="minorHAnsi" w:hAnsiTheme="minorHAnsi" w:cstheme="minorHAnsi"/>
-          <w:sz w:val="28"/>
-          <w:szCs w:val="28"/>
-        </w:rPr>
-        <w:t>Comprueba los parámetros globales que has definido hasta la fecha, utilizando el comando “</w:t>
-      </w:r>
-      <w:proofErr w:type="spellStart"/>
-      <w:r>
-        <w:rPr>
-          <w:rFonts w:asciiTheme="minorHAnsi" w:hAnsiTheme="minorHAnsi" w:cstheme="minorHAnsi"/>
-          <w:sz w:val="28"/>
-          <w:szCs w:val="28"/>
-        </w:rPr>
-        <w:t>git</w:t>
-      </w:r>
-      <w:proofErr w:type="spellEnd"/>
-      <w:r>
-        <w:rPr>
-          <w:rFonts w:asciiTheme="minorHAnsi" w:hAnsiTheme="minorHAnsi" w:cstheme="minorHAnsi"/>
-          <w:sz w:val="28"/>
-          <w:szCs w:val="28"/>
-        </w:rPr>
-        <w:t xml:space="preserve"> global --</w:t>
-      </w:r>
-      <w:proofErr w:type="spellStart"/>
-      <w:r>
-        <w:rPr>
-          <w:rFonts w:asciiTheme="minorHAnsi" w:hAnsiTheme="minorHAnsi" w:cstheme="minorHAnsi"/>
-          <w:sz w:val="28"/>
-          <w:szCs w:val="28"/>
-        </w:rPr>
-        <w:t>config</w:t>
-      </w:r>
-      <w:proofErr w:type="spellEnd"/>
-      <w:r>
-        <w:rPr>
-          <w:rFonts w:asciiTheme="minorHAnsi" w:hAnsiTheme="minorHAnsi" w:cstheme="minorHAnsi"/>
-          <w:sz w:val="28"/>
-          <w:szCs w:val="28"/>
-        </w:rPr>
-        <w:t xml:space="preserve"> –l”</w:t>
-      </w:r>
-      <w:r>
-        <w:t xml:space="preserve"> </w:t>
-      </w:r>
-    </w:p>
-    <w:p>
-      <w:pPr>
-        <w:ind w:left="1416"/>
-        <w:rPr>
-          <w:rFonts w:asciiTheme="minorHAnsi" w:hAnsiTheme="minorHAnsi" w:cstheme="minorHAnsi"/>
-          <w:sz w:val="28"/>
-          <w:szCs w:val="28"/>
-        </w:rPr>
-      </w:pPr>
-    </w:p>
-    <w:p>
-      <w:pPr>
-        <w:pStyle w:val="Ttulo2"/>
-      </w:pPr>
-      <w:r>
-        <w:t>Entrega</w:t>
-      </w:r>
-    </w:p>
-    <w:p>
-      <w:pPr>
-        <w:rPr>
-          <w:rFonts w:asciiTheme="minorHAnsi" w:hAnsiTheme="minorHAnsi" w:cstheme="minorHAnsi"/>
-          <w:sz w:val="28"/>
-          <w:szCs w:val="28"/>
-        </w:rPr>
-      </w:pPr>
-      <w:r>
-        <w:rPr>
-          <w:rFonts w:asciiTheme="minorHAnsi" w:hAnsiTheme="minorHAnsi" w:cstheme="minorHAnsi"/>
-          <w:sz w:val="28"/>
-          <w:szCs w:val="28"/>
-        </w:rPr>
-        <w:t>La entrega del ejercicio consistirá en un pantallazo de la aplicación Git para los siguientes pasos: 2.5, 2.9, 2.14, 2.19, 2.21 y 2.22.</w:t>
-      </w:r>
-    </w:p>
-    <w:p>
-      <w:pPr>
-        <w:rPr>
-          <w:rFonts w:asciiTheme="minorHAnsi" w:hAnsiTheme="minorHAnsi" w:cstheme="minorHAnsi"/>
-          <w:sz w:val="28"/>
-          <w:szCs w:val="28"/>
-        </w:rPr>
-      </w:pPr>
-      <w:r>
-        <w:rPr>
-          <w:rFonts w:asciiTheme="minorHAnsi" w:hAnsiTheme="minorHAnsi" w:cstheme="minorHAnsi"/>
-          <w:sz w:val="28"/>
-          <w:szCs w:val="28"/>
-        </w:rPr>
-        <w:t xml:space="preserve">El ejercicio lo deberás subir a </w:t>
-      </w:r>
-      <w:proofErr w:type="spellStart"/>
-      <w:r>
-        <w:rPr>
-          <w:rFonts w:asciiTheme="minorHAnsi" w:hAnsiTheme="minorHAnsi" w:cstheme="minorHAnsi"/>
-          <w:sz w:val="28"/>
-          <w:szCs w:val="28"/>
-        </w:rPr>
-        <w:t>mudle</w:t>
-      </w:r>
-      <w:proofErr w:type="spellEnd"/>
-      <w:r>
-        <w:rPr>
-          <w:rFonts w:asciiTheme="minorHAnsi" w:hAnsiTheme="minorHAnsi" w:cstheme="minorHAnsi"/>
-          <w:sz w:val="28"/>
-          <w:szCs w:val="28"/>
-        </w:rPr>
-        <w:t xml:space="preserve"> antes de este viernes día 27 de marzo de 2020.</w:t>
+        <w:t xml:space="preserve"> que has realizado</w:t>
+      </w:r>
+      <w:r>
+        <w:rPr>
+          <w:rFonts w:asciiTheme="minorHAnsi" w:hAnsiTheme="minorHAnsi" w:cstheme="minorHAnsi"/>
+          <w:sz w:val="28"/>
+          <w:szCs w:val="28"/>
+        </w:rPr>
+        <w:t>.</w:t>
       </w:r>
     </w:p>
     <w:sectPr>

</xml_diff>